<commit_message>
Validação de funcionário seguindo o nosso documento e atualização do documento!
</commit_message>
<xml_diff>
--- a/regras(temporario)/Sumário.docx
+++ b/regras(temporario)/Sumário.docx
@@ -2944,10 +2944,16 @@
           <w:ilvl w:val="0"/>
           <w:numId w:val="29"/>
         </w:numPr>
-        <w:rPr/>
-      </w:pPr>
-      <w:r>
-        <w:rPr/>
+        <w:rPr>
+          <w:rFonts w:asciiTheme="minorHAnsi" w:cstheme="minorBidi" w:eastAsiaTheme="minorHAnsi" w:hAnsiTheme="minorHAnsi"/>
+          <w:shd w:fill="00FF00" w:val="clear"/>
+        </w:rPr>
+      </w:pPr>
+      <w:r>
+        <w:rPr>
+          <w:rFonts w:asciiTheme="minorHAnsi" w:cstheme="minorBidi" w:eastAsiaTheme="minorHAnsi" w:hAnsiTheme="minorHAnsi"/>
+          <w:shd w:fill="00FF00" w:val="clear"/>
+        </w:rPr>
         <w:t>Obrigatório;</w:t>
       </w:r>
     </w:p>
@@ -2958,10 +2964,16 @@
           <w:ilvl w:val="0"/>
           <w:numId w:val="29"/>
         </w:numPr>
-        <w:rPr/>
-      </w:pPr>
-      <w:r>
-        <w:rPr/>
+        <w:rPr>
+          <w:rFonts w:asciiTheme="minorHAnsi" w:cstheme="minorBidi" w:eastAsiaTheme="minorHAnsi" w:hAnsiTheme="minorHAnsi"/>
+          <w:shd w:fill="00FF00" w:val="clear"/>
+        </w:rPr>
+      </w:pPr>
+      <w:r>
+        <w:rPr>
+          <w:rFonts w:asciiTheme="minorHAnsi" w:cstheme="minorBidi" w:eastAsiaTheme="minorHAnsi" w:hAnsiTheme="minorHAnsi"/>
+          <w:shd w:fill="00FF00" w:val="clear"/>
+        </w:rPr>
         <w:t>Único;</w:t>
       </w:r>
     </w:p>
@@ -2972,10 +2984,16 @@
           <w:ilvl w:val="0"/>
           <w:numId w:val="29"/>
         </w:numPr>
-        <w:rPr/>
-      </w:pPr>
-      <w:r>
-        <w:rPr/>
+        <w:rPr>
+          <w:rFonts w:asciiTheme="minorHAnsi" w:cstheme="minorBidi" w:eastAsiaTheme="minorHAnsi" w:hAnsiTheme="minorHAnsi"/>
+          <w:shd w:fill="00FF00" w:val="clear"/>
+        </w:rPr>
+      </w:pPr>
+      <w:r>
+        <w:rPr>
+          <w:rFonts w:asciiTheme="minorHAnsi" w:cstheme="minorBidi" w:eastAsiaTheme="minorHAnsi" w:hAnsiTheme="minorHAnsi"/>
+          <w:shd w:fill="00FF00" w:val="clear"/>
+        </w:rPr>
         <w:t>Formato: 999.999.999-99.</w:t>
       </w:r>
     </w:p>
@@ -2998,10 +3016,16 @@
           <w:ilvl w:val="0"/>
           <w:numId w:val="30"/>
         </w:numPr>
-        <w:rPr/>
-      </w:pPr>
-      <w:r>
-        <w:rPr/>
+        <w:rPr>
+          <w:rFonts w:asciiTheme="minorHAnsi" w:cstheme="minorBidi" w:eastAsiaTheme="minorHAnsi" w:hAnsiTheme="minorHAnsi"/>
+          <w:shd w:fill="00FF00" w:val="clear"/>
+        </w:rPr>
+      </w:pPr>
+      <w:r>
+        <w:rPr>
+          <w:rFonts w:asciiTheme="minorHAnsi" w:cstheme="minorBidi" w:eastAsiaTheme="minorHAnsi" w:hAnsiTheme="minorHAnsi"/>
+          <w:shd w:fill="00FF00" w:val="clear"/>
+        </w:rPr>
         <w:t>Obrigatório;</w:t>
       </w:r>
     </w:p>
@@ -3012,10 +3036,16 @@
           <w:ilvl w:val="0"/>
           <w:numId w:val="30"/>
         </w:numPr>
-        <w:rPr/>
-      </w:pPr>
-      <w:r>
-        <w:rPr/>
+        <w:rPr>
+          <w:rFonts w:asciiTheme="minorHAnsi" w:cstheme="minorBidi" w:eastAsiaTheme="minorHAnsi" w:hAnsiTheme="minorHAnsi"/>
+          <w:shd w:fill="00FF00" w:val="clear"/>
+        </w:rPr>
+      </w:pPr>
+      <w:r>
+        <w:rPr>
+          <w:rFonts w:asciiTheme="minorHAnsi" w:cstheme="minorBidi" w:eastAsiaTheme="minorHAnsi" w:hAnsiTheme="minorHAnsi"/>
+          <w:shd w:fill="00FF00" w:val="clear"/>
+        </w:rPr>
         <w:t>Apenas letras.</w:t>
       </w:r>
     </w:p>
@@ -3038,10 +3068,16 @@
           <w:ilvl w:val="0"/>
           <w:numId w:val="31"/>
         </w:numPr>
-        <w:rPr/>
-      </w:pPr>
-      <w:r>
-        <w:rPr/>
+        <w:rPr>
+          <w:rFonts w:asciiTheme="minorHAnsi" w:cstheme="minorBidi" w:eastAsiaTheme="minorHAnsi" w:hAnsiTheme="minorHAnsi"/>
+          <w:shd w:fill="00FF00" w:val="clear"/>
+        </w:rPr>
+      </w:pPr>
+      <w:r>
+        <w:rPr>
+          <w:rFonts w:asciiTheme="minorHAnsi" w:cstheme="minorBidi" w:eastAsiaTheme="minorHAnsi" w:hAnsiTheme="minorHAnsi"/>
+          <w:shd w:fill="00FF00" w:val="clear"/>
+        </w:rPr>
         <w:t>Obrigatório.</w:t>
       </w:r>
     </w:p>

</xml_diff>

<commit_message>
Validação do fornecedor de acordo com o documento e atualização do documento!
</commit_message>
<xml_diff>
--- a/regras(temporario)/Sumário.docx
+++ b/regras(temporario)/Sumário.docx
@@ -2626,10 +2626,16 @@
           <w:ilvl w:val="0"/>
           <w:numId w:val="6"/>
         </w:numPr>
-        <w:rPr/>
-      </w:pPr>
-      <w:r>
-        <w:rPr/>
+        <w:rPr>
+          <w:rFonts w:asciiTheme="minorHAnsi" w:cstheme="minorBidi" w:eastAsiaTheme="minorHAnsi" w:hAnsiTheme="minorHAnsi"/>
+          <w:shd w:fill="00FF00" w:val="clear"/>
+        </w:rPr>
+      </w:pPr>
+      <w:r>
+        <w:rPr>
+          <w:rFonts w:asciiTheme="minorHAnsi" w:cstheme="minorBidi" w:eastAsiaTheme="minorHAnsi" w:hAnsiTheme="minorHAnsi"/>
+          <w:shd w:fill="00FF00" w:val="clear"/>
+        </w:rPr>
         <w:t>Obrigatório;</w:t>
       </w:r>
     </w:p>
@@ -2640,10 +2646,16 @@
           <w:ilvl w:val="0"/>
           <w:numId w:val="6"/>
         </w:numPr>
-        <w:rPr/>
-      </w:pPr>
-      <w:r>
-        <w:rPr/>
+        <w:rPr>
+          <w:rFonts w:asciiTheme="minorHAnsi" w:cstheme="minorBidi" w:eastAsiaTheme="minorHAnsi" w:hAnsiTheme="minorHAnsi"/>
+          <w:shd w:fill="00FF00" w:val="clear"/>
+        </w:rPr>
+      </w:pPr>
+      <w:r>
+        <w:rPr>
+          <w:rFonts w:asciiTheme="minorHAnsi" w:cstheme="minorBidi" w:eastAsiaTheme="minorHAnsi" w:hAnsiTheme="minorHAnsi"/>
+          <w:shd w:fill="00FF00" w:val="clear"/>
+        </w:rPr>
         <w:t>Apenas Letras.</w:t>
       </w:r>
     </w:p>
@@ -2664,10 +2676,16 @@
           <w:ilvl w:val="0"/>
           <w:numId w:val="7"/>
         </w:numPr>
-        <w:rPr/>
-      </w:pPr>
-      <w:r>
-        <w:rPr/>
+        <w:rPr>
+          <w:rFonts w:asciiTheme="minorHAnsi" w:cstheme="minorBidi" w:eastAsiaTheme="minorHAnsi" w:hAnsiTheme="minorHAnsi"/>
+          <w:shd w:fill="00FF00" w:val="clear"/>
+        </w:rPr>
+      </w:pPr>
+      <w:r>
+        <w:rPr>
+          <w:rFonts w:asciiTheme="minorHAnsi" w:cstheme="minorBidi" w:eastAsiaTheme="minorHAnsi" w:hAnsiTheme="minorHAnsi"/>
+          <w:shd w:fill="00FF00" w:val="clear"/>
+        </w:rPr>
         <w:t>Obrigatório;</w:t>
       </w:r>
     </w:p>
@@ -2678,10 +2696,16 @@
           <w:ilvl w:val="0"/>
           <w:numId w:val="7"/>
         </w:numPr>
-        <w:rPr/>
-      </w:pPr>
-      <w:r>
-        <w:rPr/>
+        <w:rPr>
+          <w:rFonts w:asciiTheme="minorHAnsi" w:cstheme="minorBidi" w:eastAsiaTheme="minorHAnsi" w:hAnsiTheme="minorHAnsi"/>
+          <w:shd w:fill="00FF00" w:val="clear"/>
+        </w:rPr>
+      </w:pPr>
+      <w:r>
+        <w:rPr>
+          <w:rFonts w:asciiTheme="minorHAnsi" w:cstheme="minorBidi" w:eastAsiaTheme="minorHAnsi" w:hAnsiTheme="minorHAnsi"/>
+          <w:shd w:fill="00FF00" w:val="clear"/>
+        </w:rPr>
         <w:t>Formato: 99.999.999/9999-99;</w:t>
       </w:r>
     </w:p>
@@ -2692,10 +2716,16 @@
           <w:ilvl w:val="0"/>
           <w:numId w:val="7"/>
         </w:numPr>
-        <w:rPr/>
-      </w:pPr>
-      <w:r>
-        <w:rPr/>
+        <w:rPr>
+          <w:rFonts w:asciiTheme="minorHAnsi" w:cstheme="minorBidi" w:eastAsiaTheme="minorHAnsi" w:hAnsiTheme="minorHAnsi"/>
+          <w:shd w:fill="00FF00" w:val="clear"/>
+        </w:rPr>
+      </w:pPr>
+      <w:r>
+        <w:rPr>
+          <w:rFonts w:asciiTheme="minorHAnsi" w:cstheme="minorBidi" w:eastAsiaTheme="minorHAnsi" w:hAnsiTheme="minorHAnsi"/>
+          <w:shd w:fill="00FF00" w:val="clear"/>
+        </w:rPr>
         <w:t>Único.</w:t>
       </w:r>
     </w:p>
@@ -2716,10 +2746,16 @@
           <w:ilvl w:val="0"/>
           <w:numId w:val="8"/>
         </w:numPr>
-        <w:rPr/>
-      </w:pPr>
-      <w:r>
-        <w:rPr/>
+        <w:rPr>
+          <w:rFonts w:asciiTheme="minorHAnsi" w:cstheme="minorBidi" w:eastAsiaTheme="minorHAnsi" w:hAnsiTheme="minorHAnsi"/>
+          <w:shd w:fill="00FF00" w:val="clear"/>
+        </w:rPr>
+      </w:pPr>
+      <w:r>
+        <w:rPr>
+          <w:rFonts w:asciiTheme="minorHAnsi" w:cstheme="minorBidi" w:eastAsiaTheme="minorHAnsi" w:hAnsiTheme="minorHAnsi"/>
+          <w:shd w:fill="00FF00" w:val="clear"/>
+        </w:rPr>
         <w:t>Deve estar no formato padrão: +99 (99) 9 9999-9999.</w:t>
       </w:r>
     </w:p>
@@ -2945,13 +2981,13 @@
           <w:numId w:val="29"/>
         </w:numPr>
         <w:rPr>
-          <w:rFonts w:asciiTheme="minorHAnsi" w:cstheme="minorBidi" w:eastAsiaTheme="minorHAnsi" w:hAnsiTheme="minorHAnsi"/>
+          <w:rFonts w:ascii="Calibri" w:hAnsi="Calibri" w:eastAsia="Calibri" w:cs="" w:asciiTheme="minorHAnsi" w:cstheme="minorBidi" w:eastAsiaTheme="minorHAnsi" w:hAnsiTheme="minorHAnsi"/>
           <w:shd w:fill="00FF00" w:val="clear"/>
         </w:rPr>
       </w:pPr>
       <w:r>
         <w:rPr>
-          <w:rFonts w:asciiTheme="minorHAnsi" w:cstheme="minorBidi" w:eastAsiaTheme="minorHAnsi" w:hAnsiTheme="minorHAnsi"/>
+          <w:rFonts w:eastAsia="Calibri" w:cs="" w:cstheme="minorBidi" w:eastAsiaTheme="minorHAnsi"/>
           <w:shd w:fill="00FF00" w:val="clear"/>
         </w:rPr>
         <w:t>Obrigatório;</w:t>
@@ -2965,13 +3001,13 @@
           <w:numId w:val="29"/>
         </w:numPr>
         <w:rPr>
-          <w:rFonts w:asciiTheme="minorHAnsi" w:cstheme="minorBidi" w:eastAsiaTheme="minorHAnsi" w:hAnsiTheme="minorHAnsi"/>
+          <w:rFonts w:ascii="Calibri" w:hAnsi="Calibri" w:eastAsia="Calibri" w:cs="" w:asciiTheme="minorHAnsi" w:cstheme="minorBidi" w:eastAsiaTheme="minorHAnsi" w:hAnsiTheme="minorHAnsi"/>
           <w:shd w:fill="00FF00" w:val="clear"/>
         </w:rPr>
       </w:pPr>
       <w:r>
         <w:rPr>
-          <w:rFonts w:asciiTheme="minorHAnsi" w:cstheme="minorBidi" w:eastAsiaTheme="minorHAnsi" w:hAnsiTheme="minorHAnsi"/>
+          <w:rFonts w:eastAsia="Calibri" w:cs="" w:cstheme="minorBidi" w:eastAsiaTheme="minorHAnsi"/>
           <w:shd w:fill="00FF00" w:val="clear"/>
         </w:rPr>
         <w:t>Único;</w:t>
@@ -2985,13 +3021,13 @@
           <w:numId w:val="29"/>
         </w:numPr>
         <w:rPr>
-          <w:rFonts w:asciiTheme="minorHAnsi" w:cstheme="minorBidi" w:eastAsiaTheme="minorHAnsi" w:hAnsiTheme="minorHAnsi"/>
+          <w:rFonts w:ascii="Calibri" w:hAnsi="Calibri" w:eastAsia="Calibri" w:cs="" w:asciiTheme="minorHAnsi" w:cstheme="minorBidi" w:eastAsiaTheme="minorHAnsi" w:hAnsiTheme="minorHAnsi"/>
           <w:shd w:fill="00FF00" w:val="clear"/>
         </w:rPr>
       </w:pPr>
       <w:r>
         <w:rPr>
-          <w:rFonts w:asciiTheme="minorHAnsi" w:cstheme="minorBidi" w:eastAsiaTheme="minorHAnsi" w:hAnsiTheme="minorHAnsi"/>
+          <w:rFonts w:eastAsia="Calibri" w:cs="" w:cstheme="minorBidi" w:eastAsiaTheme="minorHAnsi"/>
           <w:shd w:fill="00FF00" w:val="clear"/>
         </w:rPr>
         <w:t>Formato: 999.999.999-99.</w:t>
@@ -3017,13 +3053,13 @@
           <w:numId w:val="30"/>
         </w:numPr>
         <w:rPr>
-          <w:rFonts w:asciiTheme="minorHAnsi" w:cstheme="minorBidi" w:eastAsiaTheme="minorHAnsi" w:hAnsiTheme="minorHAnsi"/>
+          <w:rFonts w:ascii="Calibri" w:hAnsi="Calibri" w:eastAsia="Calibri" w:cs="" w:asciiTheme="minorHAnsi" w:cstheme="minorBidi" w:eastAsiaTheme="minorHAnsi" w:hAnsiTheme="minorHAnsi"/>
           <w:shd w:fill="00FF00" w:val="clear"/>
         </w:rPr>
       </w:pPr>
       <w:r>
         <w:rPr>
-          <w:rFonts w:asciiTheme="minorHAnsi" w:cstheme="minorBidi" w:eastAsiaTheme="minorHAnsi" w:hAnsiTheme="minorHAnsi"/>
+          <w:rFonts w:eastAsia="Calibri" w:cs="" w:cstheme="minorBidi" w:eastAsiaTheme="minorHAnsi"/>
           <w:shd w:fill="00FF00" w:val="clear"/>
         </w:rPr>
         <w:t>Obrigatório;</w:t>
@@ -3037,13 +3073,13 @@
           <w:numId w:val="30"/>
         </w:numPr>
         <w:rPr>
-          <w:rFonts w:asciiTheme="minorHAnsi" w:cstheme="minorBidi" w:eastAsiaTheme="minorHAnsi" w:hAnsiTheme="minorHAnsi"/>
+          <w:rFonts w:ascii="Calibri" w:hAnsi="Calibri" w:eastAsia="Calibri" w:cs="" w:asciiTheme="minorHAnsi" w:cstheme="minorBidi" w:eastAsiaTheme="minorHAnsi" w:hAnsiTheme="minorHAnsi"/>
           <w:shd w:fill="00FF00" w:val="clear"/>
         </w:rPr>
       </w:pPr>
       <w:r>
         <w:rPr>
-          <w:rFonts w:asciiTheme="minorHAnsi" w:cstheme="minorBidi" w:eastAsiaTheme="minorHAnsi" w:hAnsiTheme="minorHAnsi"/>
+          <w:rFonts w:eastAsia="Calibri" w:cs="" w:cstheme="minorBidi" w:eastAsiaTheme="minorHAnsi"/>
           <w:shd w:fill="00FF00" w:val="clear"/>
         </w:rPr>
         <w:t>Apenas letras.</w:t>
@@ -3069,13 +3105,13 @@
           <w:numId w:val="31"/>
         </w:numPr>
         <w:rPr>
-          <w:rFonts w:asciiTheme="minorHAnsi" w:cstheme="minorBidi" w:eastAsiaTheme="minorHAnsi" w:hAnsiTheme="minorHAnsi"/>
+          <w:rFonts w:ascii="Calibri" w:hAnsi="Calibri" w:eastAsia="Calibri" w:cs="" w:asciiTheme="minorHAnsi" w:cstheme="minorBidi" w:eastAsiaTheme="minorHAnsi" w:hAnsiTheme="minorHAnsi"/>
           <w:shd w:fill="00FF00" w:val="clear"/>
         </w:rPr>
       </w:pPr>
       <w:r>
         <w:rPr>
-          <w:rFonts w:asciiTheme="minorHAnsi" w:cstheme="minorBidi" w:eastAsiaTheme="minorHAnsi" w:hAnsiTheme="minorHAnsi"/>
+          <w:rFonts w:eastAsia="Calibri" w:cs="" w:cstheme="minorBidi" w:eastAsiaTheme="minorHAnsi"/>
           <w:shd w:fill="00FF00" w:val="clear"/>
         </w:rPr>
         <w:t>Obrigatório.</w:t>

</xml_diff>

<commit_message>
Regra de negocios, para funcionarios criada, junto com algumas alterações na dao de funcionario e na sua interface;
</commit_message>
<xml_diff>
--- a/regras(temporario)/Sumário.docx
+++ b/regras(temporario)/Sumário.docx
@@ -1868,6 +1868,9 @@
       </w:pPr>
       <w:bookmarkStart w:id="1" w:name="_Toc69505044"/>
       <w:r>
+        <w:rPr>
+          <w:highlight w:val="green"/>
+        </w:rPr>
         <w:t>Cadastro de Apartamentos</w:t>
       </w:r>
       <w:bookmarkEnd w:id="1"/>
@@ -2074,6 +2077,9 @@
       </w:pPr>
       <w:bookmarkStart w:id="6" w:name="_Toc69505049"/>
       <w:r>
+        <w:rPr>
+          <w:highlight w:val="green"/>
+        </w:rPr>
         <w:t>Cadastro de Carro</w:t>
       </w:r>
       <w:bookmarkEnd w:id="6"/>
@@ -3121,6 +3127,9 @@
       </w:pPr>
       <w:bookmarkStart w:id="26" w:name="_Toc69505069"/>
       <w:r>
+        <w:rPr>
+          <w:highlight w:val="green"/>
+        </w:rPr>
         <w:t>Cadastro de funcionários</w:t>
       </w:r>
       <w:bookmarkEnd w:id="26"/>

</xml_diff>